<commit_message>
teoria server y bbdd
</commit_message>
<xml_diff>
--- a/06-REACT/MERN.docx
+++ b/06-REACT/MERN.docx
@@ -630,35 +630,11 @@
       </w:r>
       <w:r>
         <w:br/>
-        <w:t xml:space="preserve">No usamos </w:t>
-      </w:r>
-      <w:proofErr w:type="spellStart"/>
-      <w:r>
-        <w:t>sql</w:t>
-      </w:r>
-      <w:proofErr w:type="spellEnd"/>
-      <w:r>
-        <w:t>, sino que usamos JavaScript.</w:t>
+        <w:t>No usamos sql, sino que usamos JavaScript.</w:t>
       </w:r>
       <w:r>
         <w:br/>
-        <w:t>No hay tablas, hay colecciones (</w:t>
-      </w:r>
-      <w:proofErr w:type="spellStart"/>
-      <w:r>
-        <w:t>json</w:t>
-      </w:r>
-      <w:proofErr w:type="spellEnd"/>
-      <w:r>
-        <w:t xml:space="preserve">, </w:t>
-      </w:r>
-      <w:proofErr w:type="spellStart"/>
-      <w:r>
-        <w:t>bson</w:t>
-      </w:r>
-      <w:proofErr w:type="spellEnd"/>
-      <w:r>
-        <w:t>).</w:t>
+        <w:t>No hay tablas, hay colecciones (json, bson).</w:t>
       </w:r>
       <w:r>
         <w:br/>
@@ -704,15 +680,7 @@
     <w:p/>
     <w:p>
       <w:r>
-        <w:t xml:space="preserve">Ir a la web de MongoDB y descargar </w:t>
-      </w:r>
-      <w:proofErr w:type="spellStart"/>
-      <w:r>
-        <w:t>Community</w:t>
-      </w:r>
-      <w:proofErr w:type="spellEnd"/>
-      <w:r>
-        <w:t xml:space="preserve"> Server</w:t>
+        <w:t>Ir a la web de MongoDB y descargar Community Server</w:t>
       </w:r>
       <w:r>
         <w:br/>
@@ -760,17 +728,8 @@
           <w:b/>
           <w:bCs/>
         </w:rPr>
-        <w:t xml:space="preserve">MongoDB </w:t>
-      </w:r>
-      <w:proofErr w:type="spellStart"/>
-      <w:r>
-        <w:rPr>
-          <w:b/>
-          <w:bCs/>
-        </w:rPr>
-        <w:t>Compass</w:t>
-      </w:r>
-      <w:proofErr w:type="spellEnd"/>
+        <w:t>MongoDB Compass</w:t>
+      </w:r>
       <w:r>
         <w:t>.</w:t>
       </w:r>
@@ -796,29 +755,20 @@
           <w:sz w:val="32"/>
           <w:szCs w:val="32"/>
         </w:rPr>
-        <w:t xml:space="preserve">Usar </w:t>
-      </w:r>
-      <w:proofErr w:type="spellStart"/>
+        <w:t>Usar mongo</w:t>
+      </w:r>
       <w:r>
         <w:rPr>
           <w:sz w:val="32"/>
           <w:szCs w:val="32"/>
         </w:rPr>
-        <w:t>mongo</w:t>
+        <w:t>DB</w:t>
       </w:r>
       <w:r>
         <w:rPr>
           <w:sz w:val="32"/>
           <w:szCs w:val="32"/>
         </w:rPr>
-        <w:t>DB</w:t>
-      </w:r>
-      <w:proofErr w:type="spellEnd"/>
-      <w:r>
-        <w:rPr>
-          <w:sz w:val="32"/>
-          <w:szCs w:val="32"/>
-        </w:rPr>
         <w:t xml:space="preserve"> con interfaz gráfica (RECOMENDADO)</w:t>
       </w:r>
       <w:bookmarkEnd w:id="2"/>
@@ -833,49 +783,19 @@
           <w:b/>
           <w:bCs/>
         </w:rPr>
-        <w:t xml:space="preserve">MongoDB </w:t>
-      </w:r>
-      <w:proofErr w:type="spellStart"/>
-      <w:r>
-        <w:rPr>
-          <w:b/>
-          <w:bCs/>
-        </w:rPr>
-        <w:t>Compass</w:t>
-      </w:r>
-      <w:proofErr w:type="spellEnd"/>
-    </w:p>
-    <w:p>
-      <w:r>
-        <w:t xml:space="preserve">Con la interfaz gráfica puedo crear BBDD, </w:t>
-      </w:r>
-      <w:proofErr w:type="spellStart"/>
-      <w:r>
-        <w:t>Collections</w:t>
-      </w:r>
-      <w:proofErr w:type="spellEnd"/>
-      <w:r>
-        <w:t xml:space="preserve"> e insertar registros de manera intuitiva.</w:t>
+        <w:t>MongoDB Compass</w:t>
+      </w:r>
+    </w:p>
+    <w:p>
+      <w:r>
+        <w:t>Con la interfaz gráfica puedo crear BBDD, Collections e insertar registros de manera intuitiva.</w:t>
       </w:r>
     </w:p>
     <w:p/>
     <w:p>
       <w:r>
-        <w:t xml:space="preserve">Para añadir un registro, le doy a ADD DATA &gt; </w:t>
-      </w:r>
-      <w:proofErr w:type="spellStart"/>
-      <w:r>
-        <w:t>Insert</w:t>
-      </w:r>
-      <w:proofErr w:type="spellEnd"/>
-      <w:r>
-        <w:t xml:space="preserve"> </w:t>
-      </w:r>
-      <w:proofErr w:type="spellStart"/>
-      <w:r>
-        <w:t>document</w:t>
-      </w:r>
-      <w:proofErr w:type="spellEnd"/>
+        <w:t>Para añadir un registro, le doy a ADD DATA &gt; Insert document</w:t>
+      </w:r>
     </w:p>
     <w:p/>
     <w:p>
@@ -1104,25 +1024,16 @@
           <w:sz w:val="32"/>
           <w:szCs w:val="32"/>
         </w:rPr>
-        <w:t xml:space="preserve">Usar solo consola de </w:t>
-      </w:r>
-      <w:proofErr w:type="spellStart"/>
+        <w:t>Usar solo consola de mongo</w:t>
+      </w:r>
+      <w:bookmarkEnd w:id="3"/>
       <w:r>
         <w:rPr>
           <w:sz w:val="32"/>
           <w:szCs w:val="32"/>
         </w:rPr>
-        <w:t>mongo</w:t>
-      </w:r>
-      <w:bookmarkEnd w:id="3"/>
-      <w:r>
-        <w:rPr>
-          <w:sz w:val="32"/>
-          <w:szCs w:val="32"/>
-        </w:rPr>
         <w:t>DB</w:t>
       </w:r>
-      <w:proofErr w:type="spellEnd"/>
     </w:p>
     <w:p/>
     <w:p>
@@ -1151,7 +1062,6 @@
       <w:r>
         <w:t xml:space="preserve"> y dentro la carpeta </w:t>
       </w:r>
-      <w:proofErr w:type="spellStart"/>
       <w:r>
         <w:rPr>
           <w:b/>
@@ -1159,7 +1069,6 @@
         </w:rPr>
         <w:t>db</w:t>
       </w:r>
-      <w:proofErr w:type="spellEnd"/>
       <w:r>
         <w:t>.</w:t>
       </w:r>
@@ -1182,15 +1091,7 @@
       </w:r>
       <w:r>
         <w:br/>
-        <w:t xml:space="preserve">Abro </w:t>
-      </w:r>
-      <w:proofErr w:type="spellStart"/>
-      <w:r>
-        <w:t>cmd</w:t>
-      </w:r>
-      <w:proofErr w:type="spellEnd"/>
-      <w:r>
-        <w:t>.</w:t>
+        <w:t>Abro cmd.</w:t>
       </w:r>
       <w:r>
         <w:br/>
@@ -1239,17 +1140,8 @@
           <w:b/>
           <w:bCs/>
         </w:rPr>
-        <w:t>\</w:t>
-      </w:r>
-      <w:proofErr w:type="spellStart"/>
-      <w:r>
-        <w:rPr>
-          <w:b/>
-          <w:bCs/>
-        </w:rPr>
-        <w:t>bin</w:t>
-      </w:r>
-      <w:proofErr w:type="spellEnd"/>
+        <w:t>\bin</w:t>
+      </w:r>
       <w:r>
         <w:br/>
       </w:r>
@@ -1273,15 +1165,7 @@
         <w:ind w:left="360"/>
       </w:pPr>
       <w:r>
-        <w:t xml:space="preserve">Ahora en la carpeta </w:t>
-      </w:r>
-      <w:proofErr w:type="spellStart"/>
-      <w:r>
-        <w:t>db</w:t>
-      </w:r>
-      <w:proofErr w:type="spellEnd"/>
-      <w:r>
-        <w:t>, tengo que tener ficheros que se han autogenerado.</w:t>
+        <w:t>Ahora en la carpeta db, tengo que tener ficheros que se han autogenerado.</w:t>
       </w:r>
       <w:r>
         <w:br/>
@@ -1296,21 +1180,12 @@
         </w:rPr>
         <w:t>mongod.exe --</w:t>
       </w:r>
-      <w:proofErr w:type="spellStart"/>
-      <w:r>
-        <w:rPr>
-          <w:b/>
-          <w:bCs/>
-        </w:rPr>
-        <w:t>dbpath</w:t>
-      </w:r>
-      <w:proofErr w:type="spellEnd"/>
-      <w:r>
-        <w:rPr>
-          <w:b/>
-          <w:bCs/>
-        </w:rPr>
-        <w:t xml:space="preserve"> C:/data/db</w:t>
+      <w:r>
+        <w:rPr>
+          <w:b/>
+          <w:bCs/>
+        </w:rPr>
+        <w:t>dbpath C:/data/db</w:t>
       </w:r>
     </w:p>
     <w:p/>
@@ -1355,17 +1230,8 @@
           <w:b/>
           <w:bCs/>
         </w:rPr>
-        <w:t>.0\</w:t>
-      </w:r>
-      <w:proofErr w:type="spellStart"/>
-      <w:r>
-        <w:rPr>
-          <w:b/>
-          <w:bCs/>
-        </w:rPr>
-        <w:t>bin</w:t>
-      </w:r>
-      <w:proofErr w:type="spellEnd"/>
+        <w:t>.0\bin</w:t>
+      </w:r>
       <w:r>
         <w:br/>
       </w:r>
@@ -1410,13 +1276,8 @@
         </w:numPr>
       </w:pPr>
       <w:r>
-        <w:t xml:space="preserve">Abro </w:t>
-      </w:r>
-      <w:proofErr w:type="spellStart"/>
-      <w:r>
-        <w:t>cmd</w:t>
-      </w:r>
-      <w:proofErr w:type="spellEnd"/>
+        <w:t>Abro cmd</w:t>
+      </w:r>
     </w:p>
     <w:p>
       <w:pPr>
@@ -1438,17 +1299,8 @@
           <w:b/>
           <w:bCs/>
         </w:rPr>
-        <w:t>\Server\5.0\</w:t>
-      </w:r>
-      <w:proofErr w:type="spellStart"/>
-      <w:r>
-        <w:rPr>
-          <w:b/>
-          <w:bCs/>
-        </w:rPr>
-        <w:t>bin</w:t>
-      </w:r>
-      <w:proofErr w:type="spellEnd"/>
+        <w:t>\Server\5.0\bin</w:t>
+      </w:r>
     </w:p>
     <w:p>
       <w:pPr>
@@ -1475,13 +1327,8 @@
         </w:numPr>
       </w:pPr>
       <w:r>
-        <w:t xml:space="preserve">Abro otro </w:t>
-      </w:r>
-      <w:proofErr w:type="spellStart"/>
-      <w:r>
-        <w:t>cmd</w:t>
-      </w:r>
-      <w:proofErr w:type="spellEnd"/>
+        <w:t>Abro otro cmd</w:t>
+      </w:r>
     </w:p>
     <w:p>
       <w:pPr>
@@ -1503,17 +1350,8 @@
           <w:b/>
           <w:bCs/>
         </w:rPr>
-        <w:t>\Server\5.0\</w:t>
-      </w:r>
-      <w:proofErr w:type="spellStart"/>
-      <w:r>
-        <w:rPr>
-          <w:b/>
-          <w:bCs/>
-        </w:rPr>
-        <w:t>bin</w:t>
-      </w:r>
-      <w:proofErr w:type="spellEnd"/>
+        <w:t>\Server\5.0\bin</w:t>
+      </w:r>
     </w:p>
     <w:p>
       <w:pPr>
@@ -1589,17 +1427,8 @@
                 <w:b/>
                 <w:bCs/>
               </w:rPr>
-              <w:t xml:space="preserve">show </w:t>
-            </w:r>
-            <w:proofErr w:type="spellStart"/>
-            <w:r>
-              <w:rPr>
-                <w:b/>
-                <w:bCs/>
-              </w:rPr>
-              <w:t>dbs</w:t>
-            </w:r>
-            <w:proofErr w:type="spellEnd"/>
+              <w:t>show dbs</w:t>
+            </w:r>
           </w:p>
         </w:tc>
       </w:tr>
@@ -1630,17 +1459,8 @@
                 <w:b/>
                 <w:bCs/>
               </w:rPr>
-              <w:t xml:space="preserve">show </w:t>
-            </w:r>
-            <w:proofErr w:type="spellStart"/>
-            <w:r>
-              <w:rPr>
-                <w:b/>
-                <w:bCs/>
-              </w:rPr>
-              <w:t>collections</w:t>
-            </w:r>
-            <w:proofErr w:type="spellEnd"/>
+              <w:t>show collections</w:t>
+            </w:r>
           </w:p>
         </w:tc>
       </w:tr>
@@ -1654,13 +1474,8 @@
               <w:t>Seleccionar BBDD</w:t>
             </w:r>
             <w:r>
-              <w:t xml:space="preserve"> o </w:t>
-            </w:r>
-            <w:proofErr w:type="spellStart"/>
-            <w:r>
-              <w:t>collection</w:t>
-            </w:r>
-            <w:proofErr w:type="spellEnd"/>
+              <w:t xml:space="preserve"> o collection</w:t>
+            </w:r>
           </w:p>
         </w:tc>
         <w:tc>
@@ -1681,7 +1496,6 @@
               </w:rPr>
               <w:t xml:space="preserve">use </w:t>
             </w:r>
-            <w:proofErr w:type="spellStart"/>
             <w:r>
               <w:rPr>
                 <w:b/>
@@ -1690,7 +1504,6 @@
               </w:rPr>
               <w:t>bbdd</w:t>
             </w:r>
-            <w:proofErr w:type="spellEnd"/>
             <w:r>
               <w:rPr>
                 <w:b/>
@@ -1712,7 +1525,6 @@
               </w:rPr>
               <w:t xml:space="preserve">use </w:t>
             </w:r>
-            <w:proofErr w:type="spellStart"/>
             <w:r>
               <w:rPr>
                 <w:b/>
@@ -1721,7 +1533,6 @@
               </w:rPr>
               <w:t>collection</w:t>
             </w:r>
-            <w:proofErr w:type="spellEnd"/>
           </w:p>
         </w:tc>
       </w:tr>
@@ -1735,13 +1546,8 @@
               <w:t>Mostrar datos</w:t>
             </w:r>
             <w:r>
-              <w:t xml:space="preserve"> </w:t>
-            </w:r>
-            <w:proofErr w:type="spellStart"/>
-            <w:r>
-              <w:t>collection</w:t>
-            </w:r>
-            <w:proofErr w:type="spellEnd"/>
+              <w:t xml:space="preserve"> collection</w:t>
+            </w:r>
           </w:p>
         </w:tc>
         <w:tc>
@@ -1755,7 +1561,6 @@
                 <w:bCs/>
               </w:rPr>
             </w:pPr>
-            <w:proofErr w:type="spellStart"/>
             <w:r>
               <w:rPr>
                 <w:b/>
@@ -1776,15 +1581,7 @@
                 <w:b/>
                 <w:bCs/>
               </w:rPr>
-              <w:t>.find</w:t>
-            </w:r>
-            <w:proofErr w:type="spellEnd"/>
-            <w:r>
-              <w:rPr>
-                <w:b/>
-                <w:bCs/>
-              </w:rPr>
-              <w:t>()</w:t>
+              <w:t>.find()</w:t>
             </w:r>
           </w:p>
         </w:tc>
@@ -1796,13 +1593,8 @@
           </w:tcPr>
           <w:p>
             <w:r>
-              <w:t xml:space="preserve">Filtrar en una </w:t>
-            </w:r>
-            <w:proofErr w:type="spellStart"/>
-            <w:r>
-              <w:t>collection</w:t>
-            </w:r>
-            <w:proofErr w:type="spellEnd"/>
+              <w:t>Filtrar en una collection</w:t>
+            </w:r>
           </w:p>
         </w:tc>
         <w:tc>
@@ -1816,7 +1608,6 @@
                 <w:bCs/>
               </w:rPr>
             </w:pPr>
-            <w:proofErr w:type="spellStart"/>
             <w:r>
               <w:rPr>
                 <w:b/>
@@ -1837,15 +1628,7 @@
                 <w:b/>
                 <w:bCs/>
               </w:rPr>
-              <w:t>.find</w:t>
-            </w:r>
-            <w:proofErr w:type="spellEnd"/>
-            <w:r>
-              <w:rPr>
-                <w:b/>
-                <w:bCs/>
-              </w:rPr>
-              <w:t xml:space="preserve">( { </w:t>
+              <w:t xml:space="preserve">.find( { </w:t>
             </w:r>
             <w:r>
               <w:rPr>
@@ -1912,15 +1695,7 @@
           </w:tcPr>
           <w:p>
             <w:r>
-              <w:t xml:space="preserve">Borrar solo 1 registro de una </w:t>
-            </w:r>
-            <w:proofErr w:type="spellStart"/>
-            <w:r>
-              <w:t>collection</w:t>
-            </w:r>
-            <w:proofErr w:type="spellEnd"/>
-            <w:r>
-              <w:t xml:space="preserve"> que coincida</w:t>
+              <w:t>Borrar solo 1 registro de una collection que coincida</w:t>
             </w:r>
           </w:p>
         </w:tc>
@@ -1935,7 +1710,6 @@
                 <w:bCs/>
               </w:rPr>
             </w:pPr>
-            <w:proofErr w:type="spellStart"/>
             <w:r>
               <w:rPr>
                 <w:b/>
@@ -1965,7 +1739,6 @@
               </w:rPr>
               <w:t>One</w:t>
             </w:r>
-            <w:proofErr w:type="spellEnd"/>
             <w:r>
               <w:rPr>
                 <w:b/>
@@ -2038,15 +1811,7 @@
           </w:tcPr>
           <w:p>
             <w:r>
-              <w:t xml:space="preserve">Borrar TODOS los registros de una </w:t>
-            </w:r>
-            <w:proofErr w:type="spellStart"/>
-            <w:r>
-              <w:t>collection</w:t>
-            </w:r>
-            <w:proofErr w:type="spellEnd"/>
-            <w:r>
-              <w:t xml:space="preserve"> que coincidan</w:t>
+              <w:t>Borrar TODOS los registros de una collection que coincidan</w:t>
             </w:r>
           </w:p>
         </w:tc>
@@ -2061,7 +1826,6 @@
                 <w:bCs/>
               </w:rPr>
             </w:pPr>
-            <w:proofErr w:type="spellStart"/>
             <w:r>
               <w:rPr>
                 <w:b/>
@@ -2082,15 +1846,7 @@
                 <w:b/>
                 <w:bCs/>
               </w:rPr>
-              <w:t>.deleteMany</w:t>
-            </w:r>
-            <w:proofErr w:type="spellEnd"/>
-            <w:r>
-              <w:rPr>
-                <w:b/>
-                <w:bCs/>
-              </w:rPr>
-              <w:t>( {</w:t>
+              <w:t>.deleteMany( {</w:t>
             </w:r>
             <w:r>
               <w:rPr>
@@ -2180,7 +1936,6 @@
                 <w:bCs/>
               </w:rPr>
             </w:pPr>
-            <w:proofErr w:type="spellStart"/>
             <w:r>
               <w:rPr>
                 <w:b/>
@@ -2188,7 +1943,6 @@
               </w:rPr>
               <w:t>exit</w:t>
             </w:r>
-            <w:proofErr w:type="spellEnd"/>
           </w:p>
         </w:tc>
       </w:tr>
@@ -2286,23 +2040,21 @@
         </w:rPr>
         <w:t xml:space="preserve"> </w:t>
       </w:r>
-      <w:proofErr w:type="spellStart"/>
       <w:r>
         <w:rPr>
           <w:b/>
           <w:bCs/>
           <w:color w:val="00B050"/>
         </w:rPr>
-        <w:t>titulo</w:t>
-      </w:r>
-      <w:proofErr w:type="spellEnd"/>
+        <w:t xml:space="preserve">titulo: </w:t>
+      </w:r>
       <w:r>
         <w:rPr>
           <w:b/>
           <w:bCs/>
           <w:color w:val="00B050"/>
         </w:rPr>
-        <w:t xml:space="preserve">: </w:t>
+        <w:t>"</w:t>
       </w:r>
       <w:r>
         <w:rPr>
@@ -2310,137 +2062,55 @@
           <w:bCs/>
           <w:color w:val="00B050"/>
         </w:rPr>
+        <w:t>The last of us</w:t>
+      </w:r>
+      <w:r>
+        <w:rPr>
+          <w:b/>
+          <w:bCs/>
+          <w:color w:val="00B050"/>
+        </w:rPr>
         <w:t>"</w:t>
       </w:r>
-      <w:proofErr w:type="spellStart"/>
       <w:r>
         <w:rPr>
           <w:b/>
           <w:bCs/>
           <w:color w:val="00B050"/>
         </w:rPr>
-        <w:t>The</w:t>
-      </w:r>
-      <w:proofErr w:type="spellEnd"/>
+        <w:t xml:space="preserve">, genero: </w:t>
+      </w:r>
       <w:r>
         <w:rPr>
           <w:b/>
           <w:bCs/>
           <w:color w:val="00B050"/>
         </w:rPr>
-        <w:t xml:space="preserve"> </w:t>
-      </w:r>
-      <w:proofErr w:type="spellStart"/>
+        <w:t>"</w:t>
+      </w:r>
       <w:r>
         <w:rPr>
           <w:b/>
           <w:bCs/>
           <w:color w:val="00B050"/>
         </w:rPr>
-        <w:t>last</w:t>
-      </w:r>
-      <w:proofErr w:type="spellEnd"/>
+        <w:t>Aventuras</w:t>
+      </w:r>
       <w:r>
         <w:rPr>
           <w:b/>
           <w:bCs/>
           <w:color w:val="00B050"/>
         </w:rPr>
-        <w:t xml:space="preserve"> </w:t>
-      </w:r>
-      <w:proofErr w:type="spellStart"/>
+        <w:t>"</w:t>
+      </w:r>
       <w:r>
         <w:rPr>
           <w:b/>
           <w:bCs/>
           <w:color w:val="00B050"/>
         </w:rPr>
-        <w:t>of</w:t>
-      </w:r>
-      <w:proofErr w:type="spellEnd"/>
-      <w:r>
-        <w:rPr>
-          <w:b/>
-          <w:bCs/>
-          <w:color w:val="00B050"/>
-        </w:rPr>
-        <w:t xml:space="preserve"> </w:t>
-      </w:r>
-      <w:proofErr w:type="spellStart"/>
-      <w:r>
-        <w:rPr>
-          <w:b/>
-          <w:bCs/>
-          <w:color w:val="00B050"/>
-        </w:rPr>
-        <w:t>us</w:t>
-      </w:r>
-      <w:proofErr w:type="spellEnd"/>
-      <w:r>
-        <w:rPr>
-          <w:b/>
-          <w:bCs/>
-          <w:color w:val="00B050"/>
-        </w:rPr>
-        <w:t>"</w:t>
-      </w:r>
-      <w:r>
-        <w:rPr>
-          <w:b/>
-          <w:bCs/>
-          <w:color w:val="00B050"/>
-        </w:rPr>
-        <w:t xml:space="preserve">, genero: </w:t>
-      </w:r>
-      <w:r>
-        <w:rPr>
-          <w:b/>
-          <w:bCs/>
-          <w:color w:val="00B050"/>
-        </w:rPr>
-        <w:t>"</w:t>
-      </w:r>
-      <w:r>
-        <w:rPr>
-          <w:b/>
-          <w:bCs/>
-          <w:color w:val="00B050"/>
-        </w:rPr>
-        <w:t>Aventuras</w:t>
-      </w:r>
-      <w:r>
-        <w:rPr>
-          <w:b/>
-          <w:bCs/>
-          <w:color w:val="00B050"/>
-        </w:rPr>
-        <w:t>"</w:t>
-      </w:r>
-      <w:r>
-        <w:rPr>
-          <w:b/>
-          <w:bCs/>
-          <w:color w:val="00B050"/>
-        </w:rPr>
-        <w:t xml:space="preserve">, </w:t>
-      </w:r>
-      <w:proofErr w:type="spellStart"/>
-      <w:r>
-        <w:rPr>
-          <w:b/>
-          <w:bCs/>
-          <w:color w:val="00B050"/>
-        </w:rPr>
-        <w:t>year</w:t>
-      </w:r>
-      <w:proofErr w:type="spellEnd"/>
-      <w:r>
-        <w:rPr>
-          <w:b/>
-          <w:bCs/>
-          <w:color w:val="00B050"/>
-        </w:rPr>
-        <w:t>: 2013</w:t>
+        <w:t>, year: 2013</w:t>
       </w:r>
       <w:r>
         <w:rPr>
@@ -2522,7 +2192,6 @@
         </w:rPr>
       </w:pPr>
       <w:bookmarkStart w:id="4" w:name="_Toc126254256"/>
-      <w:proofErr w:type="spellStart"/>
       <w:r>
         <w:rPr>
           <w:b/>
@@ -2535,7 +2204,6 @@
         <w:t>NodeJS</w:t>
       </w:r>
       <w:bookmarkEnd w:id="4"/>
-      <w:proofErr w:type="spellEnd"/>
     </w:p>
     <w:p/>
     <w:p>
@@ -2561,23 +2229,7 @@
     <w:p/>
     <w:p>
       <w:r>
-        <w:t xml:space="preserve">Para hacer una API REST necesito tener descargados: </w:t>
-      </w:r>
-      <w:proofErr w:type="spellStart"/>
-      <w:r>
-        <w:t>NodeJS</w:t>
-      </w:r>
-      <w:proofErr w:type="spellEnd"/>
-      <w:r>
-        <w:t xml:space="preserve">, MongoDB, </w:t>
-      </w:r>
-      <w:proofErr w:type="spellStart"/>
-      <w:r>
-        <w:t>Postman</w:t>
-      </w:r>
-      <w:proofErr w:type="spellEnd"/>
-      <w:r>
-        <w:t>.</w:t>
+        <w:t>Para hacer una API REST necesito tener descargados: NodeJS, MongoDB, Postman.</w:t>
       </w:r>
       <w:r>
         <w:br/>
@@ -2595,7 +2247,6 @@
       <w:r>
         <w:t xml:space="preserve">Descargar e instalar </w:t>
       </w:r>
-      <w:proofErr w:type="spellStart"/>
       <w:r>
         <w:rPr>
           <w:b/>
@@ -2617,7 +2268,6 @@
         </w:rPr>
         <w:t>JS</w:t>
       </w:r>
-      <w:proofErr w:type="spellEnd"/>
       <w:r>
         <w:t xml:space="preserve"> LTS desde su web.</w:t>
       </w:r>
@@ -2639,61 +2289,18 @@
         </w:numPr>
         <w:spacing w:after="0" w:line="256" w:lineRule="auto"/>
       </w:pPr>
-      <w:proofErr w:type="spellStart"/>
       <w:r>
         <w:rPr>
           <w:color w:val="000000"/>
         </w:rPr>
-        <w:t>node</w:t>
-      </w:r>
-      <w:proofErr w:type="spellEnd"/>
+        <w:t>node --version</w:t>
+      </w:r>
       <w:r>
         <w:rPr>
           <w:color w:val="000000"/>
         </w:rPr>
-        <w:t xml:space="preserve"> --</w:t>
-      </w:r>
-      <w:proofErr w:type="spellStart"/>
-      <w:r>
-        <w:rPr>
-          <w:color w:val="000000"/>
-        </w:rPr>
-        <w:t>version</w:t>
-      </w:r>
-      <w:proofErr w:type="spellEnd"/>
-      <w:r>
-        <w:rPr>
-          <w:color w:val="000000"/>
-        </w:rPr>
         <w:tab/>
-      </w:r>
-      <w:r>
-        <w:rPr>
-          <w:rFonts w:ascii="Wingdings" w:eastAsia="Wingdings" w:hAnsi="Wingdings" w:cs="Wingdings"/>
-          <w:color w:val="000000"/>
-        </w:rPr>
-        <w:t>🡪</w:t>
-      </w:r>
-      <w:r>
-        <w:rPr>
-          <w:color w:val="000000"/>
-        </w:rPr>
-        <w:tab/>
-        <w:t xml:space="preserve">ver si </w:t>
-      </w:r>
-      <w:proofErr w:type="spellStart"/>
-      <w:r>
-        <w:rPr>
-          <w:color w:val="000000"/>
-        </w:rPr>
-        <w:t>node</w:t>
-      </w:r>
-      <w:proofErr w:type="spellEnd"/>
-      <w:r>
-        <w:rPr>
-          <w:color w:val="000000"/>
-        </w:rPr>
-        <w:t xml:space="preserve"> está instalado.</w:t>
+        <w:t>ver si node está instalado.</w:t>
       </w:r>
     </w:p>
     <w:p>
@@ -2704,61 +2311,18 @@
         </w:numPr>
         <w:spacing w:line="256" w:lineRule="auto"/>
       </w:pPr>
-      <w:proofErr w:type="spellStart"/>
       <w:r>
         <w:rPr>
           <w:color w:val="000000"/>
         </w:rPr>
-        <w:t>npm</w:t>
-      </w:r>
-      <w:proofErr w:type="spellEnd"/>
+        <w:t>npm --version</w:t>
+      </w:r>
       <w:r>
         <w:rPr>
           <w:color w:val="000000"/>
         </w:rPr>
-        <w:t xml:space="preserve"> --</w:t>
-      </w:r>
-      <w:proofErr w:type="spellStart"/>
-      <w:r>
-        <w:rPr>
-          <w:color w:val="000000"/>
-        </w:rPr>
-        <w:t>version</w:t>
-      </w:r>
-      <w:proofErr w:type="spellEnd"/>
-      <w:r>
-        <w:rPr>
-          <w:color w:val="000000"/>
-        </w:rPr>
         <w:tab/>
-      </w:r>
-      <w:r>
-        <w:rPr>
-          <w:rFonts w:ascii="Wingdings" w:eastAsia="Wingdings" w:hAnsi="Wingdings" w:cs="Wingdings"/>
-          <w:color w:val="000000"/>
-        </w:rPr>
-        <w:t>🡪</w:t>
-      </w:r>
-      <w:r>
-        <w:rPr>
-          <w:color w:val="000000"/>
-        </w:rPr>
-        <w:tab/>
-        <w:t xml:space="preserve">ver si </w:t>
-      </w:r>
-      <w:proofErr w:type="spellStart"/>
-      <w:r>
-        <w:rPr>
-          <w:color w:val="000000"/>
-        </w:rPr>
-        <w:t>npm</w:t>
-      </w:r>
-      <w:proofErr w:type="spellEnd"/>
-      <w:r>
-        <w:rPr>
-          <w:color w:val="000000"/>
-        </w:rPr>
-        <w:t xml:space="preserve"> está instalado.</w:t>
+        <w:t>ver si npm está instalado.</w:t>
       </w:r>
       <w:r>
         <w:rPr>
@@ -2813,7 +2377,6 @@
       <w:r>
         <w:t xml:space="preserve">Descargar </w:t>
       </w:r>
-      <w:proofErr w:type="spellStart"/>
       <w:r>
         <w:rPr>
           <w:b/>
@@ -2821,7 +2384,6 @@
         </w:rPr>
         <w:t>Postman</w:t>
       </w:r>
-      <w:proofErr w:type="spellEnd"/>
       <w:r>
         <w:t xml:space="preserve"> desde su web para hacer pruebas.</w:t>
       </w:r>
@@ -2854,17 +2416,8 @@
           <w:b/>
           <w:bCs/>
         </w:rPr>
-        <w:t xml:space="preserve">HTTP </w:t>
-      </w:r>
-      <w:proofErr w:type="spellStart"/>
-      <w:r>
-        <w:rPr>
-          <w:b/>
-          <w:bCs/>
-        </w:rPr>
-        <w:t>Request</w:t>
-      </w:r>
-      <w:proofErr w:type="spellEnd"/>
+        <w:t>HTTP Request</w:t>
+      </w:r>
       <w:r>
         <w:br/>
         <w:t xml:space="preserve">Pongo una </w:t>
@@ -2879,7 +2432,6 @@
       <w:r>
         <w:t xml:space="preserve"> de reqres.in y le doy a </w:t>
       </w:r>
-      <w:proofErr w:type="spellStart"/>
       <w:r>
         <w:rPr>
           <w:b/>
@@ -2887,7 +2439,6 @@
         </w:rPr>
         <w:t>send</w:t>
       </w:r>
-      <w:proofErr w:type="spellEnd"/>
       <w:r>
         <w:t>.</w:t>
       </w:r>
@@ -2911,17 +2462,8 @@
           <w:sz w:val="40"/>
           <w:szCs w:val="40"/>
         </w:rPr>
-        <w:t xml:space="preserve">Crear proyecto </w:t>
-      </w:r>
-      <w:proofErr w:type="spellStart"/>
-      <w:r>
-        <w:rPr>
-          <w:sz w:val="40"/>
-          <w:szCs w:val="40"/>
-        </w:rPr>
-        <w:t>NodeJS</w:t>
-      </w:r>
-      <w:proofErr w:type="spellEnd"/>
+        <w:t>Crear proyecto NodeJS</w:t>
+      </w:r>
     </w:p>
     <w:p/>
     <w:p>
@@ -2950,31 +2492,13 @@
       <w:r>
         <w:t xml:space="preserve">Con la consola voy a esa ruta y ejecuto </w:t>
       </w:r>
-      <w:proofErr w:type="spellStart"/>
-      <w:r>
-        <w:rPr>
-          <w:b/>
-          <w:bCs/>
-        </w:rPr>
-        <w:t>npm</w:t>
-      </w:r>
-      <w:proofErr w:type="spellEnd"/>
-      <w:r>
-        <w:rPr>
-          <w:b/>
-          <w:bCs/>
-        </w:rPr>
-        <w:t xml:space="preserve"> </w:t>
-      </w:r>
-      <w:proofErr w:type="spellStart"/>
-      <w:r>
-        <w:rPr>
-          <w:b/>
-          <w:bCs/>
-        </w:rPr>
-        <w:t>init</w:t>
-      </w:r>
-      <w:proofErr w:type="spellEnd"/>
+      <w:r>
+        <w:rPr>
+          <w:b/>
+          <w:bCs/>
+        </w:rPr>
+        <w:t>npm init</w:t>
+      </w:r>
       <w:r>
         <w:t>.</w:t>
       </w:r>
@@ -3034,13 +2558,8 @@
         </w:numPr>
       </w:pPr>
       <w:r>
-        <w:t xml:space="preserve">Abro el proyecto con </w:t>
-      </w:r>
-      <w:proofErr w:type="spellStart"/>
-      <w:r>
-        <w:t>VSCode</w:t>
-      </w:r>
-      <w:proofErr w:type="spellEnd"/>
+        <w:t>Abro el proyecto con VSCode</w:t>
+      </w:r>
     </w:p>
     <w:p/>
     <w:p>
@@ -3080,15 +2599,7 @@
     <w:p/>
     <w:p>
       <w:r>
-        <w:t xml:space="preserve">Una vez que tenemos creado el proyecto con </w:t>
-      </w:r>
-      <w:proofErr w:type="spellStart"/>
-      <w:r>
-        <w:t>NodeJS</w:t>
-      </w:r>
-      <w:proofErr w:type="spellEnd"/>
-      <w:r>
-        <w:t>, vamos a usar Express, que es un Framework con el cual manejamos las peticiones HTTP (GET, POST, PUT).</w:t>
+        <w:t>Una vez que tenemos creado el proyecto con NodeJS, vamos a usar Express, que es un Framework con el cual manejamos las peticiones HTTP (GET, POST, PUT).</w:t>
       </w:r>
     </w:p>
     <w:p/>
@@ -3115,117 +2626,40 @@
     <w:p/>
     <w:p>
       <w:r>
-        <w:t xml:space="preserve">Abro la terminal en </w:t>
-      </w:r>
-      <w:proofErr w:type="spellStart"/>
-      <w:r>
-        <w:t>VSCode</w:t>
-      </w:r>
-      <w:proofErr w:type="spellEnd"/>
-      <w:r>
-        <w:t>, y voy a instalar las dependencias necesarias.</w:t>
-      </w:r>
-    </w:p>
-    <w:p>
-      <w:proofErr w:type="spellStart"/>
-      <w:r>
-        <w:rPr>
-          <w:b/>
-          <w:bCs/>
-        </w:rPr>
-        <w:t>npm</w:t>
-      </w:r>
-      <w:proofErr w:type="spellEnd"/>
-      <w:r>
-        <w:rPr>
-          <w:b/>
-          <w:bCs/>
-        </w:rPr>
-        <w:t xml:space="preserve"> i </w:t>
-      </w:r>
-      <w:proofErr w:type="spellStart"/>
-      <w:r>
-        <w:rPr>
-          <w:b/>
-          <w:bCs/>
-        </w:rPr>
-        <w:t>express</w:t>
-      </w:r>
-      <w:proofErr w:type="spellEnd"/>
-      <w:r>
-        <w:rPr>
-          <w:b/>
-          <w:bCs/>
-        </w:rPr>
-        <w:t xml:space="preserve"> --</w:t>
-      </w:r>
-      <w:proofErr w:type="spellStart"/>
-      <w:r>
-        <w:rPr>
-          <w:b/>
-          <w:bCs/>
-        </w:rPr>
-        <w:t>save</w:t>
-      </w:r>
-      <w:proofErr w:type="spellEnd"/>
+        <w:t>Abro la terminal en VSCode, y voy a instalar las dependencias necesarias.</w:t>
+      </w:r>
+    </w:p>
+    <w:p>
+      <w:r>
+        <w:rPr>
+          <w:b/>
+          <w:bCs/>
+        </w:rPr>
+        <w:t>npm i express --save</w:t>
+      </w:r>
       <w:r>
         <w:tab/>
       </w:r>
       <w:r>
         <w:tab/>
-        <w:t>Con --</w:t>
-      </w:r>
-      <w:proofErr w:type="spellStart"/>
-      <w:r>
-        <w:t>save</w:t>
-      </w:r>
-      <w:proofErr w:type="spellEnd"/>
-      <w:r>
-        <w:t xml:space="preserve"> guarda la dependencia dentro del proyecto.</w:t>
-      </w:r>
-    </w:p>
-    <w:p>
-      <w:proofErr w:type="spellStart"/>
-      <w:r>
-        <w:rPr>
-          <w:b/>
-          <w:bCs/>
-        </w:rPr>
-        <w:t>npm</w:t>
-      </w:r>
-      <w:proofErr w:type="spellEnd"/>
-      <w:r>
-        <w:rPr>
-          <w:b/>
-          <w:bCs/>
-        </w:rPr>
-        <w:t xml:space="preserve"> i </w:t>
-      </w:r>
-      <w:proofErr w:type="spellStart"/>
-      <w:r>
-        <w:rPr>
-          <w:b/>
-          <w:bCs/>
-        </w:rPr>
-        <w:t>mongoose</w:t>
-      </w:r>
-      <w:proofErr w:type="spellEnd"/>
-      <w:r>
-        <w:rPr>
-          <w:b/>
-          <w:bCs/>
-        </w:rPr>
-        <w:t xml:space="preserve"> --</w:t>
-      </w:r>
-      <w:proofErr w:type="spellStart"/>
-      <w:r>
-        <w:rPr>
-          <w:b/>
-          <w:bCs/>
-        </w:rPr>
-        <w:t>save</w:t>
-      </w:r>
-      <w:proofErr w:type="spellEnd"/>
+        <w:t>Con --save guarda la dependencia dentro del proyecto.</w:t>
+      </w:r>
+    </w:p>
+    <w:p>
+      <w:r>
+        <w:rPr>
+          <w:b/>
+          <w:bCs/>
+        </w:rPr>
+        <w:t>npm i mongoose</w:t>
+      </w:r>
+      <w:r>
+        <w:rPr>
+          <w:b/>
+          <w:bCs/>
+        </w:rPr>
+        <w:t xml:space="preserve"> --save</w:t>
+      </w:r>
       <w:r>
         <w:rPr>
           <w:b/>
@@ -3235,59 +2669,17 @@
       </w:r>
       <w:r>
         <w:tab/>
-        <w:t xml:space="preserve">Instalo </w:t>
-      </w:r>
-      <w:proofErr w:type="spellStart"/>
-      <w:r>
-        <w:t>mongoose</w:t>
-      </w:r>
-      <w:proofErr w:type="spellEnd"/>
-      <w:r>
-        <w:t>, que es una librería de MongoDB.</w:t>
-      </w:r>
-    </w:p>
-    <w:p>
-      <w:proofErr w:type="spellStart"/>
-      <w:r>
-        <w:rPr>
-          <w:b/>
-          <w:bCs/>
-        </w:rPr>
-        <w:t>npm</w:t>
-      </w:r>
-      <w:proofErr w:type="spellEnd"/>
-      <w:r>
-        <w:rPr>
-          <w:b/>
-          <w:bCs/>
-        </w:rPr>
-        <w:t xml:space="preserve"> i </w:t>
-      </w:r>
-      <w:proofErr w:type="spellStart"/>
-      <w:r>
-        <w:rPr>
-          <w:b/>
-          <w:bCs/>
-        </w:rPr>
-        <w:t>multer</w:t>
-      </w:r>
-      <w:proofErr w:type="spellEnd"/>
-      <w:r>
-        <w:rPr>
-          <w:b/>
-          <w:bCs/>
-        </w:rPr>
-        <w:t xml:space="preserve"> --</w:t>
-      </w:r>
-      <w:proofErr w:type="spellStart"/>
-      <w:r>
-        <w:rPr>
-          <w:b/>
-          <w:bCs/>
-        </w:rPr>
-        <w:t>save</w:t>
-      </w:r>
-      <w:proofErr w:type="spellEnd"/>
+        <w:t>Instalo mongoose, que es una librería de MongoDB.</w:t>
+      </w:r>
+    </w:p>
+    <w:p>
+      <w:r>
+        <w:rPr>
+          <w:b/>
+          <w:bCs/>
+        </w:rPr>
+        <w:t>npm i multer --save</w:t>
+      </w:r>
       <w:r>
         <w:tab/>
       </w:r>
@@ -3297,47 +2689,13 @@
       </w:r>
     </w:p>
     <w:p>
-      <w:proofErr w:type="spellStart"/>
-      <w:r>
-        <w:rPr>
-          <w:b/>
-          <w:bCs/>
-        </w:rPr>
-        <w:t>npm</w:t>
-      </w:r>
-      <w:proofErr w:type="spellEnd"/>
-      <w:r>
-        <w:rPr>
-          <w:b/>
-          <w:bCs/>
-        </w:rPr>
-        <w:t xml:space="preserve"> i </w:t>
-      </w:r>
-      <w:proofErr w:type="spellStart"/>
-      <w:r>
-        <w:rPr>
-          <w:b/>
-          <w:bCs/>
-        </w:rPr>
-        <w:t>validator</w:t>
-      </w:r>
-      <w:proofErr w:type="spellEnd"/>
-      <w:r>
-        <w:rPr>
-          <w:b/>
-          <w:bCs/>
-        </w:rPr>
-        <w:t xml:space="preserve"> --</w:t>
-      </w:r>
-      <w:proofErr w:type="spellStart"/>
-      <w:r>
-        <w:rPr>
-          <w:b/>
-          <w:bCs/>
-        </w:rPr>
-        <w:t>save</w:t>
-      </w:r>
-      <w:proofErr w:type="spellEnd"/>
+      <w:r>
+        <w:rPr>
+          <w:b/>
+          <w:bCs/>
+        </w:rPr>
+        <w:t>npm i validator --save</w:t>
+      </w:r>
       <w:r>
         <w:tab/>
       </w:r>
@@ -3347,47 +2705,13 @@
       </w:r>
     </w:p>
     <w:p>
-      <w:proofErr w:type="spellStart"/>
-      <w:r>
-        <w:rPr>
-          <w:b/>
-          <w:bCs/>
-        </w:rPr>
-        <w:t>npm</w:t>
-      </w:r>
-      <w:proofErr w:type="spellEnd"/>
-      <w:r>
-        <w:rPr>
-          <w:b/>
-          <w:bCs/>
-        </w:rPr>
-        <w:t xml:space="preserve"> i </w:t>
-      </w:r>
-      <w:proofErr w:type="spellStart"/>
-      <w:r>
-        <w:rPr>
-          <w:b/>
-          <w:bCs/>
-        </w:rPr>
-        <w:t>cors</w:t>
-      </w:r>
-      <w:proofErr w:type="spellEnd"/>
-      <w:r>
-        <w:rPr>
-          <w:b/>
-          <w:bCs/>
-        </w:rPr>
-        <w:t xml:space="preserve"> --</w:t>
-      </w:r>
-      <w:proofErr w:type="spellStart"/>
-      <w:r>
-        <w:rPr>
-          <w:b/>
-          <w:bCs/>
-        </w:rPr>
-        <w:t>save</w:t>
-      </w:r>
-      <w:proofErr w:type="spellEnd"/>
+      <w:r>
+        <w:rPr>
+          <w:b/>
+          <w:bCs/>
+        </w:rPr>
+        <w:t>npm i cors --save</w:t>
+      </w:r>
       <w:r>
         <w:tab/>
       </w:r>
@@ -3397,45 +2721,12 @@
       </w:r>
     </w:p>
     <w:p>
-      <w:proofErr w:type="spellStart"/>
-      <w:r>
-        <w:rPr>
-          <w:b/>
-          <w:bCs/>
-        </w:rPr>
-        <w:t>npm</w:t>
-      </w:r>
-      <w:proofErr w:type="spellEnd"/>
-      <w:r>
-        <w:rPr>
-          <w:b/>
-          <w:bCs/>
-        </w:rPr>
-        <w:t xml:space="preserve"> i </w:t>
-      </w:r>
-      <w:proofErr w:type="spellStart"/>
-      <w:r>
-        <w:rPr>
-          <w:b/>
-          <w:bCs/>
-        </w:rPr>
-        <w:t>nodemon</w:t>
-      </w:r>
-      <w:proofErr w:type="spellEnd"/>
-      <w:r>
-        <w:rPr>
-          <w:b/>
-          <w:bCs/>
-        </w:rPr>
-        <w:t xml:space="preserve"> --</w:t>
-      </w:r>
-      <w:proofErr w:type="spellStart"/>
-      <w:r>
-        <w:rPr>
-          <w:b/>
-          <w:bCs/>
-        </w:rPr>
-        <w:t>save</w:t>
+      <w:r>
+        <w:rPr>
+          <w:b/>
+          <w:bCs/>
+        </w:rPr>
+        <w:t>npm i nodemon --save</w:t>
       </w:r>
       <w:r>
         <w:rPr>
@@ -3444,17 +2735,9 @@
         </w:rPr>
         <w:t>-dev</w:t>
       </w:r>
-      <w:proofErr w:type="spellEnd"/>
       <w:r>
         <w:tab/>
-      </w:r>
-      <w:proofErr w:type="spellStart"/>
-      <w:r>
-        <w:t>Watcher</w:t>
-      </w:r>
-      <w:proofErr w:type="spellEnd"/>
-      <w:r>
-        <w:t xml:space="preserve"> de cambios, para no parar y arrancar el server.</w:t>
+        <w:t>Watcher de cambios, para no parar y arrancar el server.</w:t>
       </w:r>
     </w:p>
     <w:p/>
@@ -3476,40 +2759,20 @@
           <w:sz w:val="40"/>
           <w:szCs w:val="40"/>
         </w:rPr>
-        <w:t xml:space="preserve">Configuraciones </w:t>
-      </w:r>
-      <w:r>
-        <w:rPr>
-          <w:sz w:val="40"/>
-          <w:szCs w:val="40"/>
-        </w:rPr>
-        <w:t>previas</w:t>
+        <w:t>Configuraciones previas</w:t>
       </w:r>
     </w:p>
     <w:p/>
     <w:p>
       <w:r>
-        <w:t xml:space="preserve">En el </w:t>
-      </w:r>
-      <w:proofErr w:type="spellStart"/>
-      <w:r>
-        <w:t>package.json</w:t>
-      </w:r>
-      <w:proofErr w:type="spellEnd"/>
-      <w:r>
-        <w:t xml:space="preserve">, en la parte de scripts, voy a crear un “atajo” para ejecutar el archivo principal de la app en </w:t>
-      </w:r>
-      <w:proofErr w:type="spellStart"/>
-      <w:r>
-        <w:t>nodemon</w:t>
-      </w:r>
-      <w:proofErr w:type="spellEnd"/>
-      <w:r>
-        <w:t>.</w:t>
-      </w:r>
-    </w:p>
-    <w:p>
-      <w:r>
+        <w:t>En el package.json, en la parte de scripts, voy a crear un “atajo” para ejecutar el archivo principal de la app en nodemon.</w:t>
+      </w:r>
+    </w:p>
+    <w:p>
+      <w:r>
+        <w:rPr>
+          <w:noProof/>
+        </w:rPr>
         <w:drawing>
           <wp:inline distT="0" distB="0" distL="0" distR="0" wp14:anchorId="3DD054E6" wp14:editId="7C55D338">
             <wp:extent cx="3353268" cy="590632"/>
@@ -3561,17 +2824,11 @@
         <w:t>a app</w:t>
       </w:r>
       <w:r>
-        <w:t xml:space="preserve"> con </w:t>
-      </w:r>
-      <w:proofErr w:type="spellStart"/>
-      <w:r>
-        <w:t>nodemon</w:t>
-      </w:r>
-      <w:proofErr w:type="spellEnd"/>
+        <w:t xml:space="preserve"> con nodemon</w:t>
+      </w:r>
       <w:r>
         <w:t xml:space="preserve"> ejecuto en la consola </w:t>
       </w:r>
-      <w:proofErr w:type="spellStart"/>
       <w:r>
         <w:rPr>
           <w:b/>
@@ -3579,9 +2836,14 @@
           <w:sz w:val="28"/>
           <w:szCs w:val="28"/>
         </w:rPr>
-        <w:t>npm</w:t>
-      </w:r>
-      <w:proofErr w:type="spellEnd"/>
+        <w:t>npm start</w:t>
+      </w:r>
+      <w:r>
+        <w:br/>
+      </w:r>
+      <w:r>
+        <w:t xml:space="preserve">Si lo quiero correr sin pasar por nodemon, ejecuto </w:t>
+      </w:r>
       <w:r>
         <w:rPr>
           <w:b/>
@@ -3589,52 +2851,7 @@
           <w:sz w:val="28"/>
           <w:szCs w:val="28"/>
         </w:rPr>
-        <w:t xml:space="preserve"> </w:t>
-      </w:r>
-      <w:proofErr w:type="spellStart"/>
-      <w:r>
-        <w:rPr>
-          <w:b/>
-          <w:bCs/>
-          <w:sz w:val="28"/>
-          <w:szCs w:val="28"/>
-        </w:rPr>
-        <w:t>start</w:t>
-      </w:r>
-      <w:proofErr w:type="spellEnd"/>
-      <w:r>
-        <w:br/>
-      </w:r>
-      <w:r>
-        <w:t xml:space="preserve">Si lo quiero correr sin pasar por </w:t>
-      </w:r>
-      <w:proofErr w:type="spellStart"/>
-      <w:r>
-        <w:t>nodemon</w:t>
-      </w:r>
-      <w:proofErr w:type="spellEnd"/>
-      <w:r>
-        <w:t xml:space="preserve">, ejecuto </w:t>
-      </w:r>
-      <w:proofErr w:type="spellStart"/>
-      <w:r>
-        <w:rPr>
-          <w:b/>
-          <w:bCs/>
-          <w:sz w:val="28"/>
-          <w:szCs w:val="28"/>
-        </w:rPr>
-        <w:t>node</w:t>
-      </w:r>
-      <w:proofErr w:type="spellEnd"/>
-      <w:r>
-        <w:rPr>
-          <w:b/>
-          <w:bCs/>
-          <w:sz w:val="28"/>
-          <w:szCs w:val="28"/>
-        </w:rPr>
-        <w:t xml:space="preserve"> index.js</w:t>
+        <w:t>node index.js</w:t>
       </w:r>
     </w:p>
     <w:p/>

</xml_diff>